<commit_message>
Dividiendo la documentación del proyecto para tener una presentación más ordenada
</commit_message>
<xml_diff>
--- a/Documento Inicial.docx
+++ b/Documento Inicial.docx
@@ -7,8 +7,13 @@
         <w:t>D</w:t>
       </w:r>
       <w:r>
-        <w:t>ocumento Inicial – Sistema De Pqrs</w:t>
-      </w:r>
+        <w:t xml:space="preserve">ocumento Inicial – Sistema De </w:t>
+      </w:r>
+      <w:proofErr w:type="spellStart"/>
+      <w:r>
+        <w:t>Pqrs</w:t>
+      </w:r>
+      <w:proofErr w:type="spellEnd"/>
     </w:p>
     <w:p>
       <w:pPr>
@@ -34,7 +39,23 @@
           <w:b/>
           <w:bCs/>
         </w:rPr>
-        <w:t>Sistema de Gestión de PQRs (Peticiones, Quejas y Reclamos)</w:t>
+        <w:t xml:space="preserve">Sistema de Gestión de </w:t>
+      </w:r>
+      <w:proofErr w:type="spellStart"/>
+      <w:r>
+        <w:rPr>
+          <w:b/>
+          <w:bCs/>
+        </w:rPr>
+        <w:t>PQRs</w:t>
+      </w:r>
+      <w:proofErr w:type="spellEnd"/>
+      <w:r>
+        <w:rPr>
+          <w:b/>
+          <w:bCs/>
+        </w:rPr>
+        <w:t xml:space="preserve"> (Peticiones, Quejas y Reclamos)</w:t>
       </w:r>
       <w:r>
         <w:t>. Servirá como base para comprender las necesidades del cliente y garantizar que la solución propuesta responda de manera adecuada a sus expectativas.</w:t>
@@ -72,7 +93,15 @@
     </w:p>
     <w:p>
       <w:r>
-        <w:t>Para el diseño y desarrollo del sistema de PQRs se utilizará la metodología ágil, enfocada en:</w:t>
+        <w:t xml:space="preserve">Para el diseño y desarrollo del sistema de </w:t>
+      </w:r>
+      <w:proofErr w:type="spellStart"/>
+      <w:r>
+        <w:t>PQRs</w:t>
+      </w:r>
+      <w:proofErr w:type="spellEnd"/>
+      <w:r>
+        <w:t xml:space="preserve"> se utilizará la metodología ágil, enfocada en:</w:t>
       </w:r>
     </w:p>
     <w:p>
@@ -220,7 +249,15 @@
         </w:numPr>
       </w:pPr>
       <w:r>
-        <w:t>Control y seguimiento de los tiempos de respuesta y resolución de las PQRs.</w:t>
+        <w:t xml:space="preserve">Control y seguimiento de los tiempos de respuesta y resolución de las </w:t>
+      </w:r>
+      <w:proofErr w:type="spellStart"/>
+      <w:r>
+        <w:t>PQRs</w:t>
+      </w:r>
+      <w:proofErr w:type="spellEnd"/>
+      <w:r>
+        <w:t>.</w:t>
       </w:r>
     </w:p>
     <w:p>
@@ -287,7 +324,15 @@
         </w:numPr>
       </w:pPr>
       <w:r>
-        <w:t>Contar con un área responsable de la revisión y seguimiento de proveedores y transportistas en relación con la atención de las PQRs.</w:t>
+        <w:t xml:space="preserve">Contar con un área responsable de la revisión y seguimiento de proveedores y transportistas en relación con la atención de las </w:t>
+      </w:r>
+      <w:proofErr w:type="spellStart"/>
+      <w:r>
+        <w:t>PQRs</w:t>
+      </w:r>
+      <w:proofErr w:type="spellEnd"/>
+      <w:r>
+        <w:t>.</w:t>
       </w:r>
     </w:p>
     <w:p>
@@ -307,7 +352,15 @@
     </w:p>
     <w:p>
       <w:r>
-        <w:t>El sistema de PQRs deberá permitir:</w:t>
+        <w:t xml:space="preserve">El sistema de </w:t>
+      </w:r>
+      <w:proofErr w:type="spellStart"/>
+      <w:r>
+        <w:t>PQRs</w:t>
+      </w:r>
+      <w:proofErr w:type="spellEnd"/>
+      <w:r>
+        <w:t xml:space="preserve"> deberá permitir:</w:t>
       </w:r>
     </w:p>
     <w:p>
@@ -318,7 +371,15 @@
         </w:numPr>
       </w:pPr>
       <w:r>
-        <w:t>Registrar, clasificar y gestionar PQRs.</w:t>
+        <w:t xml:space="preserve">Registrar, clasificar y gestionar </w:t>
+      </w:r>
+      <w:proofErr w:type="spellStart"/>
+      <w:r>
+        <w:t>PQRs</w:t>
+      </w:r>
+      <w:proofErr w:type="spellEnd"/>
+      <w:r>
+        <w:t>.</w:t>
       </w:r>
     </w:p>
     <w:p>
@@ -420,9 +481,11 @@
       <w:r>
         <w:t xml:space="preserve">Panel principal donde se visualiza las </w:t>
       </w:r>
+      <w:proofErr w:type="spellStart"/>
       <w:r>
         <w:t>PQRs</w:t>
       </w:r>
+      <w:proofErr w:type="spellEnd"/>
       <w:r>
         <w:t xml:space="preserve"> registradas.</w:t>
       </w:r>
@@ -438,9 +501,11 @@
       <w:r>
         <w:t xml:space="preserve">Funcionalidad para crear nuevas </w:t>
       </w:r>
+      <w:proofErr w:type="spellStart"/>
       <w:r>
         <w:t>PQRs</w:t>
       </w:r>
+      <w:proofErr w:type="spellEnd"/>
       <w:r>
         <w:t>.</w:t>
       </w:r>
@@ -456,11 +521,13 @@
       <w:r>
         <w:t xml:space="preserve">Funcionalidad para editar o eliminar </w:t>
       </w:r>
-      <w:r>
-        <w:t>PQR</w:t>
-      </w:r>
-      <w:r>
-        <w:t>s.</w:t>
+      <w:proofErr w:type="spellStart"/>
+      <w:r>
+        <w:t>PQRs</w:t>
+      </w:r>
+      <w:proofErr w:type="spellEnd"/>
+      <w:r>
+        <w:t>.</w:t>
       </w:r>
     </w:p>
     <w:p>
@@ -566,6 +633,7 @@
         <w:rPr>
           <w:b/>
           <w:bCs/>
+          <w:noProof/>
         </w:rPr>
         <w:drawing>
           <wp:inline distT="0" distB="0" distL="0" distR="0" wp14:anchorId="325012BF" wp14:editId="24C74B53">
@@ -605,8 +673,584 @@
       </w:r>
     </w:p>
     <w:p/>
-    <w:p/>
-    <w:p/>
+    <w:p>
+      <w:pPr>
+        <w:rPr>
+          <w:b/>
+          <w:bCs/>
+        </w:rPr>
+      </w:pPr>
+      <w:r>
+        <w:rPr>
+          <w:b/>
+          <w:bCs/>
+        </w:rPr>
+        <w:t>C</w:t>
+      </w:r>
+      <w:r>
+        <w:rPr>
+          <w:b/>
+          <w:bCs/>
+        </w:rPr>
+        <w:t>asos de uso</w:t>
+      </w:r>
+      <w:r>
+        <w:rPr>
+          <w:b/>
+          <w:bCs/>
+        </w:rPr>
+        <w:t xml:space="preserve">: </w:t>
+      </w:r>
+      <w:r>
+        <w:rPr>
+          <w:b/>
+          <w:bCs/>
+        </w:rPr>
+        <w:t>Registrar PQR</w:t>
+      </w:r>
+    </w:p>
+    <w:p>
+      <w:r>
+        <w:rPr>
+          <w:b/>
+          <w:bCs/>
+        </w:rPr>
+        <w:t xml:space="preserve">Actor: </w:t>
+      </w:r>
+      <w:r>
+        <w:t>Clientes.</w:t>
+      </w:r>
+    </w:p>
+    <w:p>
+      <w:pPr>
+        <w:rPr>
+          <w:b/>
+          <w:bCs/>
+        </w:rPr>
+      </w:pPr>
+      <w:r>
+        <w:rPr>
+          <w:b/>
+          <w:bCs/>
+        </w:rPr>
+        <w:t>Descripción</w:t>
+      </w:r>
+    </w:p>
+    <w:p>
+      <w:r>
+        <w:t>Permite al cliente autenticarse en el sistema y registrar una Petición, Queja o Reclamo (PQR), la cual será almacenada y gestionada según los tiempos establecidos.</w:t>
+      </w:r>
+    </w:p>
+    <w:p>
+      <w:pPr>
+        <w:rPr>
+          <w:b/>
+          <w:bCs/>
+        </w:rPr>
+      </w:pPr>
+      <w:r>
+        <w:rPr>
+          <w:b/>
+          <w:bCs/>
+        </w:rPr>
+        <w:t>Precondición:</w:t>
+      </w:r>
+      <w:r>
+        <w:rPr>
+          <w:b/>
+          <w:bCs/>
+        </w:rPr>
+        <w:t xml:space="preserve"> </w:t>
+      </w:r>
+    </w:p>
+    <w:p>
+      <w:pPr>
+        <w:pStyle w:val="Prrafodelista"/>
+        <w:numPr>
+          <w:ilvl w:val="0"/>
+          <w:numId w:val="4"/>
+        </w:numPr>
+      </w:pPr>
+      <w:r>
+        <w:t>El cliente debe tener un usuario registrado en el sistema.</w:t>
+      </w:r>
+    </w:p>
+    <w:p>
+      <w:pPr>
+        <w:pStyle w:val="Prrafodelista"/>
+        <w:numPr>
+          <w:ilvl w:val="0"/>
+          <w:numId w:val="4"/>
+        </w:numPr>
+      </w:pPr>
+      <w:r>
+        <w:t>El sistema debe estar disponible.</w:t>
+      </w:r>
+    </w:p>
+    <w:p>
+      <w:pPr>
+        <w:rPr>
+          <w:b/>
+          <w:bCs/>
+        </w:rPr>
+      </w:pPr>
+      <w:r>
+        <w:rPr>
+          <w:b/>
+          <w:bCs/>
+        </w:rPr>
+        <w:t>Flujo principal:</w:t>
+      </w:r>
+    </w:p>
+    <w:p>
+      <w:pPr>
+        <w:pStyle w:val="Prrafodelista"/>
+        <w:numPr>
+          <w:ilvl w:val="0"/>
+          <w:numId w:val="9"/>
+        </w:numPr>
+      </w:pPr>
+      <w:r>
+        <w:t>El cliente ingresa al sistema.</w:t>
+      </w:r>
+    </w:p>
+    <w:p>
+      <w:pPr>
+        <w:pStyle w:val="Prrafodelista"/>
+        <w:numPr>
+          <w:ilvl w:val="0"/>
+          <w:numId w:val="9"/>
+        </w:numPr>
+      </w:pPr>
+      <w:r>
+        <w:t>El sistema solicita usuario y contraseña.</w:t>
+      </w:r>
+    </w:p>
+    <w:p>
+      <w:pPr>
+        <w:pStyle w:val="Prrafodelista"/>
+        <w:numPr>
+          <w:ilvl w:val="0"/>
+          <w:numId w:val="9"/>
+        </w:numPr>
+      </w:pPr>
+      <w:r>
+        <w:t>El cliente ingresa sus credenciales.</w:t>
+      </w:r>
+    </w:p>
+    <w:p>
+      <w:pPr>
+        <w:pStyle w:val="Prrafodelista"/>
+        <w:numPr>
+          <w:ilvl w:val="0"/>
+          <w:numId w:val="9"/>
+        </w:numPr>
+      </w:pPr>
+      <w:r>
+        <w:t>El sistema valida la información del usuario.</w:t>
+      </w:r>
+    </w:p>
+    <w:p>
+      <w:pPr>
+        <w:pStyle w:val="Prrafodelista"/>
+        <w:numPr>
+          <w:ilvl w:val="0"/>
+          <w:numId w:val="9"/>
+        </w:numPr>
+      </w:pPr>
+      <w:r>
+        <w:t>El sistema muestra el formulario de registro de PQR.</w:t>
+      </w:r>
+    </w:p>
+    <w:p>
+      <w:pPr>
+        <w:pStyle w:val="Prrafodelista"/>
+        <w:numPr>
+          <w:ilvl w:val="0"/>
+          <w:numId w:val="9"/>
+        </w:numPr>
+      </w:pPr>
+      <w:r>
+        <w:t>El cliente ingresa los datos requeridos de la PQR (tipo, descripción, prioridad).</w:t>
+      </w:r>
+    </w:p>
+    <w:p>
+      <w:pPr>
+        <w:pStyle w:val="Prrafodelista"/>
+        <w:numPr>
+          <w:ilvl w:val="0"/>
+          <w:numId w:val="9"/>
+        </w:numPr>
+      </w:pPr>
+      <w:r>
+        <w:t>El cliente envía el formulario.</w:t>
+      </w:r>
+    </w:p>
+    <w:p>
+      <w:pPr>
+        <w:pStyle w:val="Prrafodelista"/>
+        <w:numPr>
+          <w:ilvl w:val="0"/>
+          <w:numId w:val="9"/>
+        </w:numPr>
+      </w:pPr>
+      <w:r>
+        <w:t>El sistema valida la información ingresada.</w:t>
+      </w:r>
+    </w:p>
+    <w:p>
+      <w:pPr>
+        <w:pStyle w:val="Prrafodelista"/>
+        <w:numPr>
+          <w:ilvl w:val="0"/>
+          <w:numId w:val="9"/>
+        </w:numPr>
+      </w:pPr>
+      <w:r>
+        <w:lastRenderedPageBreak/>
+        <w:t>El sistema registra la PQR.</w:t>
+      </w:r>
+    </w:p>
+    <w:p>
+      <w:pPr>
+        <w:pStyle w:val="Prrafodelista"/>
+        <w:numPr>
+          <w:ilvl w:val="0"/>
+          <w:numId w:val="9"/>
+        </w:numPr>
+      </w:pPr>
+      <w:r>
+        <w:t>El sistema genera un número de radicado.</w:t>
+      </w:r>
+    </w:p>
+    <w:p>
+      <w:pPr>
+        <w:pStyle w:val="Prrafodelista"/>
+        <w:numPr>
+          <w:ilvl w:val="0"/>
+          <w:numId w:val="9"/>
+        </w:numPr>
+      </w:pPr>
+      <w:r>
+        <w:t>El sistema asigna los tiempos estimados de solución.</w:t>
+      </w:r>
+    </w:p>
+    <w:p>
+      <w:pPr>
+        <w:pStyle w:val="Prrafodelista"/>
+        <w:numPr>
+          <w:ilvl w:val="0"/>
+          <w:numId w:val="9"/>
+        </w:numPr>
+      </w:pPr>
+      <w:r>
+        <w:t>El sistema confirma el registro de la PQR al cliente.</w:t>
+      </w:r>
+    </w:p>
+    <w:p>
+      <w:pPr>
+        <w:rPr>
+          <w:b/>
+          <w:bCs/>
+        </w:rPr>
+      </w:pPr>
+      <w:r>
+        <w:rPr>
+          <w:b/>
+          <w:bCs/>
+        </w:rPr>
+        <w:t>Flujos Alternos</w:t>
+      </w:r>
+    </w:p>
+    <w:p>
+      <w:pPr>
+        <w:rPr>
+          <w:b/>
+          <w:bCs/>
+        </w:rPr>
+      </w:pPr>
+      <w:r>
+        <w:rPr>
+          <w:b/>
+          <w:bCs/>
+        </w:rPr>
+        <w:t>FA1: Credenciales incorrectas</w:t>
+      </w:r>
+    </w:p>
+    <w:p>
+      <w:pPr>
+        <w:numPr>
+          <w:ilvl w:val="0"/>
+          <w:numId w:val="10"/>
+        </w:numPr>
+      </w:pPr>
+      <w:r>
+        <w:t>En el paso 4, si las credenciales son incorrectas:</w:t>
+      </w:r>
+    </w:p>
+    <w:p>
+      <w:pPr>
+        <w:numPr>
+          <w:ilvl w:val="1"/>
+          <w:numId w:val="10"/>
+        </w:numPr>
+      </w:pPr>
+      <w:r>
+        <w:t>El sistema muestra un mensaje de error.</w:t>
+      </w:r>
+    </w:p>
+    <w:p>
+      <w:pPr>
+        <w:numPr>
+          <w:ilvl w:val="1"/>
+          <w:numId w:val="10"/>
+        </w:numPr>
+      </w:pPr>
+      <w:r>
+        <w:t>El cliente puede reintentar el inicio de sesión.</w:t>
+      </w:r>
+    </w:p>
+    <w:p>
+      <w:pPr>
+        <w:rPr>
+          <w:b/>
+          <w:bCs/>
+        </w:rPr>
+      </w:pPr>
+      <w:r>
+        <w:rPr>
+          <w:b/>
+          <w:bCs/>
+        </w:rPr>
+        <w:t>FA2: Campos obligatorios incompletos</w:t>
+      </w:r>
+    </w:p>
+    <w:p>
+      <w:pPr>
+        <w:numPr>
+          <w:ilvl w:val="0"/>
+          <w:numId w:val="11"/>
+        </w:numPr>
+      </w:pPr>
+      <w:r>
+        <w:t>En el paso 8, si faltan datos obligatorios:</w:t>
+      </w:r>
+    </w:p>
+    <w:p>
+      <w:pPr>
+        <w:numPr>
+          <w:ilvl w:val="1"/>
+          <w:numId w:val="11"/>
+        </w:numPr>
+      </w:pPr>
+      <w:r>
+        <w:t>El sistema indica los campos faltantes.</w:t>
+      </w:r>
+    </w:p>
+    <w:p>
+      <w:pPr>
+        <w:numPr>
+          <w:ilvl w:val="1"/>
+          <w:numId w:val="11"/>
+        </w:numPr>
+      </w:pPr>
+      <w:r>
+        <w:t>El cliente corrige la información.</w:t>
+      </w:r>
+    </w:p>
+    <w:p>
+      <w:pPr>
+        <w:numPr>
+          <w:ilvl w:val="1"/>
+          <w:numId w:val="11"/>
+        </w:numPr>
+      </w:pPr>
+      <w:r>
+        <w:t>El flujo regresa al paso 7.</w:t>
+      </w:r>
+    </w:p>
+    <w:p>
+      <w:pPr>
+        <w:rPr>
+          <w:b/>
+          <w:bCs/>
+        </w:rPr>
+      </w:pPr>
+      <w:r>
+        <w:rPr>
+          <w:b/>
+          <w:bCs/>
+        </w:rPr>
+        <w:t>Excepciones</w:t>
+      </w:r>
+    </w:p>
+    <w:p>
+      <w:pPr>
+        <w:rPr>
+          <w:b/>
+          <w:bCs/>
+        </w:rPr>
+      </w:pPr>
+      <w:r>
+        <w:rPr>
+          <w:b/>
+          <w:bCs/>
+        </w:rPr>
+        <w:t>E1: Error del sistema al registrar la PQR</w:t>
+      </w:r>
+    </w:p>
+    <w:p>
+      <w:pPr>
+        <w:numPr>
+          <w:ilvl w:val="0"/>
+          <w:numId w:val="12"/>
+        </w:numPr>
+      </w:pPr>
+      <w:r>
+        <w:t>En el paso 9:</w:t>
+      </w:r>
+    </w:p>
+    <w:p>
+      <w:pPr>
+        <w:numPr>
+          <w:ilvl w:val="1"/>
+          <w:numId w:val="12"/>
+        </w:numPr>
+      </w:pPr>
+      <w:r>
+        <w:t>El sistema muestra un mensaje de error.</w:t>
+      </w:r>
+    </w:p>
+    <w:p>
+      <w:pPr>
+        <w:numPr>
+          <w:ilvl w:val="1"/>
+          <w:numId w:val="12"/>
+        </w:numPr>
+      </w:pPr>
+      <w:r>
+        <w:t>La PQR no queda registrada.</w:t>
+      </w:r>
+    </w:p>
+    <w:p>
+      <w:pPr>
+        <w:numPr>
+          <w:ilvl w:val="1"/>
+          <w:numId w:val="12"/>
+        </w:numPr>
+      </w:pPr>
+      <w:r>
+        <w:t>Se registra el error para revisión técnica.</w:t>
+      </w:r>
+    </w:p>
+    <w:p>
+      <w:pPr>
+        <w:rPr>
+          <w:b/>
+          <w:bCs/>
+        </w:rPr>
+      </w:pPr>
+      <w:r>
+        <w:rPr>
+          <w:b/>
+          <w:bCs/>
+        </w:rPr>
+        <w:t>Reglas de Negocio</w:t>
+      </w:r>
+    </w:p>
+    <w:p>
+      <w:pPr>
+        <w:numPr>
+          <w:ilvl w:val="0"/>
+          <w:numId w:val="13"/>
+        </w:numPr>
+      </w:pPr>
+      <w:r>
+        <w:t>RN1: Toda PQR debe estar asociada a un cliente.</w:t>
+      </w:r>
+    </w:p>
+    <w:p>
+      <w:pPr>
+        <w:numPr>
+          <w:ilvl w:val="0"/>
+          <w:numId w:val="13"/>
+        </w:numPr>
+      </w:pPr>
+      <w:r>
+        <w:t>RN2: El número de radicado debe ser único.</w:t>
+      </w:r>
+    </w:p>
+    <w:p>
+      <w:pPr>
+        <w:numPr>
+          <w:ilvl w:val="0"/>
+          <w:numId w:val="13"/>
+        </w:numPr>
+      </w:pPr>
+      <w:r>
+        <w:t>RN3: Los tiempos de solución dependen del tipo de PQR.</w:t>
+      </w:r>
+    </w:p>
+    <w:p>
+      <w:pPr>
+        <w:numPr>
+          <w:ilvl w:val="0"/>
+          <w:numId w:val="13"/>
+        </w:numPr>
+      </w:pPr>
+      <w:r>
+        <w:t>RN4: No se puede registrar una PQR sin autenticación.</w:t>
+      </w:r>
+    </w:p>
+    <w:p>
+      <w:pPr>
+        <w:rPr>
+          <w:b/>
+          <w:bCs/>
+        </w:rPr>
+      </w:pPr>
+      <w:r>
+        <w:rPr>
+          <w:b/>
+          <w:bCs/>
+        </w:rPr>
+        <w:t>Postcondiciones</w:t>
+      </w:r>
+    </w:p>
+    <w:p>
+      <w:pPr>
+        <w:numPr>
+          <w:ilvl w:val="0"/>
+          <w:numId w:val="14"/>
+        </w:numPr>
+      </w:pPr>
+      <w:r>
+        <w:t>La PQR queda registrada en el sistema.</w:t>
+      </w:r>
+    </w:p>
+    <w:p>
+      <w:pPr>
+        <w:numPr>
+          <w:ilvl w:val="0"/>
+          <w:numId w:val="14"/>
+        </w:numPr>
+      </w:pPr>
+      <w:r>
+        <w:t>La PQR queda asociada al cliente.</w:t>
+      </w:r>
+    </w:p>
+    <w:p>
+      <w:pPr>
+        <w:numPr>
+          <w:ilvl w:val="0"/>
+          <w:numId w:val="14"/>
+        </w:numPr>
+      </w:pPr>
+      <w:r>
+        <w:lastRenderedPageBreak/>
+        <w:t>El cliente puede consultar el estado de su PQR.</w:t>
+      </w:r>
+    </w:p>
     <w:p/>
     <w:sectPr>
       <w:pgSz w:w="12240" w:h="15840"/>
@@ -710,6 +1354,619 @@
     </w:lvl>
   </w:abstractNum>
   <w:abstractNum w:abstractNumId="1" w15:restartNumberingAfterBreak="0">
+    <w:nsid w:val="114B2B91"/>
+    <w:multiLevelType w:val="multilevel"/>
+    <w:tmpl w:val="4FC8407C"/>
+    <w:lvl w:ilvl="0">
+      <w:start w:val="1"/>
+      <w:numFmt w:val="bullet"/>
+      <w:lvlText w:val=""/>
+      <w:lvlJc w:val="left"/>
+      <w:pPr>
+        <w:tabs>
+          <w:tab w:val="num" w:pos="720"/>
+        </w:tabs>
+        <w:ind w:left="720" w:hanging="360"/>
+      </w:pPr>
+      <w:rPr>
+        <w:rFonts w:ascii="Symbol" w:hAnsi="Symbol" w:hint="default"/>
+        <w:sz w:val="20"/>
+      </w:rPr>
+    </w:lvl>
+    <w:lvl w:ilvl="1">
+      <w:start w:val="1"/>
+      <w:numFmt w:val="decimal"/>
+      <w:lvlText w:val="%2."/>
+      <w:lvlJc w:val="left"/>
+      <w:pPr>
+        <w:tabs>
+          <w:tab w:val="num" w:pos="1440"/>
+        </w:tabs>
+        <w:ind w:left="1440" w:hanging="360"/>
+      </w:pPr>
+    </w:lvl>
+    <w:lvl w:ilvl="2" w:tentative="1">
+      <w:start w:val="1"/>
+      <w:numFmt w:val="bullet"/>
+      <w:lvlText w:val=""/>
+      <w:lvlJc w:val="left"/>
+      <w:pPr>
+        <w:tabs>
+          <w:tab w:val="num" w:pos="2160"/>
+        </w:tabs>
+        <w:ind w:left="2160" w:hanging="360"/>
+      </w:pPr>
+      <w:rPr>
+        <w:rFonts w:ascii="Wingdings" w:hAnsi="Wingdings" w:hint="default"/>
+        <w:sz w:val="20"/>
+      </w:rPr>
+    </w:lvl>
+    <w:lvl w:ilvl="3" w:tentative="1">
+      <w:start w:val="1"/>
+      <w:numFmt w:val="bullet"/>
+      <w:lvlText w:val=""/>
+      <w:lvlJc w:val="left"/>
+      <w:pPr>
+        <w:tabs>
+          <w:tab w:val="num" w:pos="2880"/>
+        </w:tabs>
+        <w:ind w:left="2880" w:hanging="360"/>
+      </w:pPr>
+      <w:rPr>
+        <w:rFonts w:ascii="Wingdings" w:hAnsi="Wingdings" w:hint="default"/>
+        <w:sz w:val="20"/>
+      </w:rPr>
+    </w:lvl>
+    <w:lvl w:ilvl="4" w:tentative="1">
+      <w:start w:val="1"/>
+      <w:numFmt w:val="bullet"/>
+      <w:lvlText w:val=""/>
+      <w:lvlJc w:val="left"/>
+      <w:pPr>
+        <w:tabs>
+          <w:tab w:val="num" w:pos="3600"/>
+        </w:tabs>
+        <w:ind w:left="3600" w:hanging="360"/>
+      </w:pPr>
+      <w:rPr>
+        <w:rFonts w:ascii="Wingdings" w:hAnsi="Wingdings" w:hint="default"/>
+        <w:sz w:val="20"/>
+      </w:rPr>
+    </w:lvl>
+    <w:lvl w:ilvl="5" w:tentative="1">
+      <w:start w:val="1"/>
+      <w:numFmt w:val="bullet"/>
+      <w:lvlText w:val=""/>
+      <w:lvlJc w:val="left"/>
+      <w:pPr>
+        <w:tabs>
+          <w:tab w:val="num" w:pos="4320"/>
+        </w:tabs>
+        <w:ind w:left="4320" w:hanging="360"/>
+      </w:pPr>
+      <w:rPr>
+        <w:rFonts w:ascii="Wingdings" w:hAnsi="Wingdings" w:hint="default"/>
+        <w:sz w:val="20"/>
+      </w:rPr>
+    </w:lvl>
+    <w:lvl w:ilvl="6" w:tentative="1">
+      <w:start w:val="1"/>
+      <w:numFmt w:val="bullet"/>
+      <w:lvlText w:val=""/>
+      <w:lvlJc w:val="left"/>
+      <w:pPr>
+        <w:tabs>
+          <w:tab w:val="num" w:pos="5040"/>
+        </w:tabs>
+        <w:ind w:left="5040" w:hanging="360"/>
+      </w:pPr>
+      <w:rPr>
+        <w:rFonts w:ascii="Wingdings" w:hAnsi="Wingdings" w:hint="default"/>
+        <w:sz w:val="20"/>
+      </w:rPr>
+    </w:lvl>
+    <w:lvl w:ilvl="7" w:tentative="1">
+      <w:start w:val="1"/>
+      <w:numFmt w:val="bullet"/>
+      <w:lvlText w:val=""/>
+      <w:lvlJc w:val="left"/>
+      <w:pPr>
+        <w:tabs>
+          <w:tab w:val="num" w:pos="5760"/>
+        </w:tabs>
+        <w:ind w:left="5760" w:hanging="360"/>
+      </w:pPr>
+      <w:rPr>
+        <w:rFonts w:ascii="Wingdings" w:hAnsi="Wingdings" w:hint="default"/>
+        <w:sz w:val="20"/>
+      </w:rPr>
+    </w:lvl>
+    <w:lvl w:ilvl="8" w:tentative="1">
+      <w:start w:val="1"/>
+      <w:numFmt w:val="bullet"/>
+      <w:lvlText w:val=""/>
+      <w:lvlJc w:val="left"/>
+      <w:pPr>
+        <w:tabs>
+          <w:tab w:val="num" w:pos="6480"/>
+        </w:tabs>
+        <w:ind w:left="6480" w:hanging="360"/>
+      </w:pPr>
+      <w:rPr>
+        <w:rFonts w:ascii="Wingdings" w:hAnsi="Wingdings" w:hint="default"/>
+        <w:sz w:val="20"/>
+      </w:rPr>
+    </w:lvl>
+  </w:abstractNum>
+  <w:abstractNum w:abstractNumId="2" w15:restartNumberingAfterBreak="0">
+    <w:nsid w:val="1A7C498F"/>
+    <w:multiLevelType w:val="hybridMultilevel"/>
+    <w:tmpl w:val="9F8C5ADE"/>
+    <w:lvl w:ilvl="0" w:tplc="240A000F">
+      <w:start w:val="1"/>
+      <w:numFmt w:val="decimal"/>
+      <w:lvlText w:val="%1."/>
+      <w:lvlJc w:val="left"/>
+      <w:pPr>
+        <w:ind w:left="720" w:hanging="360"/>
+      </w:pPr>
+      <w:rPr>
+        <w:rFonts w:hint="default"/>
+      </w:rPr>
+    </w:lvl>
+    <w:lvl w:ilvl="1" w:tplc="240A0019" w:tentative="1">
+      <w:start w:val="1"/>
+      <w:numFmt w:val="lowerLetter"/>
+      <w:lvlText w:val="%2."/>
+      <w:lvlJc w:val="left"/>
+      <w:pPr>
+        <w:ind w:left="1440" w:hanging="360"/>
+      </w:pPr>
+    </w:lvl>
+    <w:lvl w:ilvl="2" w:tplc="240A001B" w:tentative="1">
+      <w:start w:val="1"/>
+      <w:numFmt w:val="lowerRoman"/>
+      <w:lvlText w:val="%3."/>
+      <w:lvlJc w:val="right"/>
+      <w:pPr>
+        <w:ind w:left="2160" w:hanging="180"/>
+      </w:pPr>
+    </w:lvl>
+    <w:lvl w:ilvl="3" w:tplc="240A000F" w:tentative="1">
+      <w:start w:val="1"/>
+      <w:numFmt w:val="decimal"/>
+      <w:lvlText w:val="%4."/>
+      <w:lvlJc w:val="left"/>
+      <w:pPr>
+        <w:ind w:left="2880" w:hanging="360"/>
+      </w:pPr>
+    </w:lvl>
+    <w:lvl w:ilvl="4" w:tplc="240A0019" w:tentative="1">
+      <w:start w:val="1"/>
+      <w:numFmt w:val="lowerLetter"/>
+      <w:lvlText w:val="%5."/>
+      <w:lvlJc w:val="left"/>
+      <w:pPr>
+        <w:ind w:left="3600" w:hanging="360"/>
+      </w:pPr>
+    </w:lvl>
+    <w:lvl w:ilvl="5" w:tplc="240A001B" w:tentative="1">
+      <w:start w:val="1"/>
+      <w:numFmt w:val="lowerRoman"/>
+      <w:lvlText w:val="%6."/>
+      <w:lvlJc w:val="right"/>
+      <w:pPr>
+        <w:ind w:left="4320" w:hanging="180"/>
+      </w:pPr>
+    </w:lvl>
+    <w:lvl w:ilvl="6" w:tplc="240A000F" w:tentative="1">
+      <w:start w:val="1"/>
+      <w:numFmt w:val="decimal"/>
+      <w:lvlText w:val="%7."/>
+      <w:lvlJc w:val="left"/>
+      <w:pPr>
+        <w:ind w:left="5040" w:hanging="360"/>
+      </w:pPr>
+    </w:lvl>
+    <w:lvl w:ilvl="7" w:tplc="240A0019" w:tentative="1">
+      <w:start w:val="1"/>
+      <w:numFmt w:val="lowerLetter"/>
+      <w:lvlText w:val="%8."/>
+      <w:lvlJc w:val="left"/>
+      <w:pPr>
+        <w:ind w:left="5760" w:hanging="360"/>
+      </w:pPr>
+    </w:lvl>
+    <w:lvl w:ilvl="8" w:tplc="240A001B" w:tentative="1">
+      <w:start w:val="1"/>
+      <w:numFmt w:val="lowerRoman"/>
+      <w:lvlText w:val="%9."/>
+      <w:lvlJc w:val="right"/>
+      <w:pPr>
+        <w:ind w:left="6480" w:hanging="180"/>
+      </w:pPr>
+    </w:lvl>
+  </w:abstractNum>
+  <w:abstractNum w:abstractNumId="3" w15:restartNumberingAfterBreak="0">
+    <w:nsid w:val="213A5BA2"/>
+    <w:multiLevelType w:val="multilevel"/>
+    <w:tmpl w:val="1C72C834"/>
+    <w:lvl w:ilvl="0">
+      <w:start w:val="1"/>
+      <w:numFmt w:val="bullet"/>
+      <w:lvlText w:val=""/>
+      <w:lvlJc w:val="left"/>
+      <w:pPr>
+        <w:tabs>
+          <w:tab w:val="num" w:pos="720"/>
+        </w:tabs>
+        <w:ind w:left="720" w:hanging="360"/>
+      </w:pPr>
+      <w:rPr>
+        <w:rFonts w:ascii="Symbol" w:hAnsi="Symbol" w:hint="default"/>
+        <w:sz w:val="20"/>
+      </w:rPr>
+    </w:lvl>
+    <w:lvl w:ilvl="1">
+      <w:start w:val="1"/>
+      <w:numFmt w:val="decimal"/>
+      <w:lvlText w:val="%2."/>
+      <w:lvlJc w:val="left"/>
+      <w:pPr>
+        <w:tabs>
+          <w:tab w:val="num" w:pos="1440"/>
+        </w:tabs>
+        <w:ind w:left="1440" w:hanging="360"/>
+      </w:pPr>
+    </w:lvl>
+    <w:lvl w:ilvl="2" w:tentative="1">
+      <w:start w:val="1"/>
+      <w:numFmt w:val="bullet"/>
+      <w:lvlText w:val=""/>
+      <w:lvlJc w:val="left"/>
+      <w:pPr>
+        <w:tabs>
+          <w:tab w:val="num" w:pos="2160"/>
+        </w:tabs>
+        <w:ind w:left="2160" w:hanging="360"/>
+      </w:pPr>
+      <w:rPr>
+        <w:rFonts w:ascii="Wingdings" w:hAnsi="Wingdings" w:hint="default"/>
+        <w:sz w:val="20"/>
+      </w:rPr>
+    </w:lvl>
+    <w:lvl w:ilvl="3" w:tentative="1">
+      <w:start w:val="1"/>
+      <w:numFmt w:val="bullet"/>
+      <w:lvlText w:val=""/>
+      <w:lvlJc w:val="left"/>
+      <w:pPr>
+        <w:tabs>
+          <w:tab w:val="num" w:pos="2880"/>
+        </w:tabs>
+        <w:ind w:left="2880" w:hanging="360"/>
+      </w:pPr>
+      <w:rPr>
+        <w:rFonts w:ascii="Wingdings" w:hAnsi="Wingdings" w:hint="default"/>
+        <w:sz w:val="20"/>
+      </w:rPr>
+    </w:lvl>
+    <w:lvl w:ilvl="4" w:tentative="1">
+      <w:start w:val="1"/>
+      <w:numFmt w:val="bullet"/>
+      <w:lvlText w:val=""/>
+      <w:lvlJc w:val="left"/>
+      <w:pPr>
+        <w:tabs>
+          <w:tab w:val="num" w:pos="3600"/>
+        </w:tabs>
+        <w:ind w:left="3600" w:hanging="360"/>
+      </w:pPr>
+      <w:rPr>
+        <w:rFonts w:ascii="Wingdings" w:hAnsi="Wingdings" w:hint="default"/>
+        <w:sz w:val="20"/>
+      </w:rPr>
+    </w:lvl>
+    <w:lvl w:ilvl="5" w:tentative="1">
+      <w:start w:val="1"/>
+      <w:numFmt w:val="bullet"/>
+      <w:lvlText w:val=""/>
+      <w:lvlJc w:val="left"/>
+      <w:pPr>
+        <w:tabs>
+          <w:tab w:val="num" w:pos="4320"/>
+        </w:tabs>
+        <w:ind w:left="4320" w:hanging="360"/>
+      </w:pPr>
+      <w:rPr>
+        <w:rFonts w:ascii="Wingdings" w:hAnsi="Wingdings" w:hint="default"/>
+        <w:sz w:val="20"/>
+      </w:rPr>
+    </w:lvl>
+    <w:lvl w:ilvl="6" w:tentative="1">
+      <w:start w:val="1"/>
+      <w:numFmt w:val="bullet"/>
+      <w:lvlText w:val=""/>
+      <w:lvlJc w:val="left"/>
+      <w:pPr>
+        <w:tabs>
+          <w:tab w:val="num" w:pos="5040"/>
+        </w:tabs>
+        <w:ind w:left="5040" w:hanging="360"/>
+      </w:pPr>
+      <w:rPr>
+        <w:rFonts w:ascii="Wingdings" w:hAnsi="Wingdings" w:hint="default"/>
+        <w:sz w:val="20"/>
+      </w:rPr>
+    </w:lvl>
+    <w:lvl w:ilvl="7" w:tentative="1">
+      <w:start w:val="1"/>
+      <w:numFmt w:val="bullet"/>
+      <w:lvlText w:val=""/>
+      <w:lvlJc w:val="left"/>
+      <w:pPr>
+        <w:tabs>
+          <w:tab w:val="num" w:pos="5760"/>
+        </w:tabs>
+        <w:ind w:left="5760" w:hanging="360"/>
+      </w:pPr>
+      <w:rPr>
+        <w:rFonts w:ascii="Wingdings" w:hAnsi="Wingdings" w:hint="default"/>
+        <w:sz w:val="20"/>
+      </w:rPr>
+    </w:lvl>
+    <w:lvl w:ilvl="8" w:tentative="1">
+      <w:start w:val="1"/>
+      <w:numFmt w:val="bullet"/>
+      <w:lvlText w:val=""/>
+      <w:lvlJc w:val="left"/>
+      <w:pPr>
+        <w:tabs>
+          <w:tab w:val="num" w:pos="6480"/>
+        </w:tabs>
+        <w:ind w:left="6480" w:hanging="360"/>
+      </w:pPr>
+      <w:rPr>
+        <w:rFonts w:ascii="Wingdings" w:hAnsi="Wingdings" w:hint="default"/>
+        <w:sz w:val="20"/>
+      </w:rPr>
+    </w:lvl>
+  </w:abstractNum>
+  <w:abstractNum w:abstractNumId="4" w15:restartNumberingAfterBreak="0">
+    <w:nsid w:val="2339749B"/>
+    <w:multiLevelType w:val="multilevel"/>
+    <w:tmpl w:val="7C24D2E8"/>
+    <w:lvl w:ilvl="0">
+      <w:start w:val="1"/>
+      <w:numFmt w:val="bullet"/>
+      <w:lvlText w:val=""/>
+      <w:lvlJc w:val="left"/>
+      <w:pPr>
+        <w:tabs>
+          <w:tab w:val="num" w:pos="720"/>
+        </w:tabs>
+        <w:ind w:left="720" w:hanging="360"/>
+      </w:pPr>
+      <w:rPr>
+        <w:rFonts w:ascii="Symbol" w:hAnsi="Symbol" w:hint="default"/>
+        <w:sz w:val="20"/>
+      </w:rPr>
+    </w:lvl>
+    <w:lvl w:ilvl="1">
+      <w:start w:val="1"/>
+      <w:numFmt w:val="decimal"/>
+      <w:lvlText w:val="%2."/>
+      <w:lvlJc w:val="left"/>
+      <w:pPr>
+        <w:tabs>
+          <w:tab w:val="num" w:pos="1440"/>
+        </w:tabs>
+        <w:ind w:left="1440" w:hanging="360"/>
+      </w:pPr>
+    </w:lvl>
+    <w:lvl w:ilvl="2" w:tentative="1">
+      <w:start w:val="1"/>
+      <w:numFmt w:val="bullet"/>
+      <w:lvlText w:val=""/>
+      <w:lvlJc w:val="left"/>
+      <w:pPr>
+        <w:tabs>
+          <w:tab w:val="num" w:pos="2160"/>
+        </w:tabs>
+        <w:ind w:left="2160" w:hanging="360"/>
+      </w:pPr>
+      <w:rPr>
+        <w:rFonts w:ascii="Wingdings" w:hAnsi="Wingdings" w:hint="default"/>
+        <w:sz w:val="20"/>
+      </w:rPr>
+    </w:lvl>
+    <w:lvl w:ilvl="3" w:tentative="1">
+      <w:start w:val="1"/>
+      <w:numFmt w:val="bullet"/>
+      <w:lvlText w:val=""/>
+      <w:lvlJc w:val="left"/>
+      <w:pPr>
+        <w:tabs>
+          <w:tab w:val="num" w:pos="2880"/>
+        </w:tabs>
+        <w:ind w:left="2880" w:hanging="360"/>
+      </w:pPr>
+      <w:rPr>
+        <w:rFonts w:ascii="Wingdings" w:hAnsi="Wingdings" w:hint="default"/>
+        <w:sz w:val="20"/>
+      </w:rPr>
+    </w:lvl>
+    <w:lvl w:ilvl="4" w:tentative="1">
+      <w:start w:val="1"/>
+      <w:numFmt w:val="bullet"/>
+      <w:lvlText w:val=""/>
+      <w:lvlJc w:val="left"/>
+      <w:pPr>
+        <w:tabs>
+          <w:tab w:val="num" w:pos="3600"/>
+        </w:tabs>
+        <w:ind w:left="3600" w:hanging="360"/>
+      </w:pPr>
+      <w:rPr>
+        <w:rFonts w:ascii="Wingdings" w:hAnsi="Wingdings" w:hint="default"/>
+        <w:sz w:val="20"/>
+      </w:rPr>
+    </w:lvl>
+    <w:lvl w:ilvl="5" w:tentative="1">
+      <w:start w:val="1"/>
+      <w:numFmt w:val="bullet"/>
+      <w:lvlText w:val=""/>
+      <w:lvlJc w:val="left"/>
+      <w:pPr>
+        <w:tabs>
+          <w:tab w:val="num" w:pos="4320"/>
+        </w:tabs>
+        <w:ind w:left="4320" w:hanging="360"/>
+      </w:pPr>
+      <w:rPr>
+        <w:rFonts w:ascii="Wingdings" w:hAnsi="Wingdings" w:hint="default"/>
+        <w:sz w:val="20"/>
+      </w:rPr>
+    </w:lvl>
+    <w:lvl w:ilvl="6" w:tentative="1">
+      <w:start w:val="1"/>
+      <w:numFmt w:val="bullet"/>
+      <w:lvlText w:val=""/>
+      <w:lvlJc w:val="left"/>
+      <w:pPr>
+        <w:tabs>
+          <w:tab w:val="num" w:pos="5040"/>
+        </w:tabs>
+        <w:ind w:left="5040" w:hanging="360"/>
+      </w:pPr>
+      <w:rPr>
+        <w:rFonts w:ascii="Wingdings" w:hAnsi="Wingdings" w:hint="default"/>
+        <w:sz w:val="20"/>
+      </w:rPr>
+    </w:lvl>
+    <w:lvl w:ilvl="7" w:tentative="1">
+      <w:start w:val="1"/>
+      <w:numFmt w:val="bullet"/>
+      <w:lvlText w:val=""/>
+      <w:lvlJc w:val="left"/>
+      <w:pPr>
+        <w:tabs>
+          <w:tab w:val="num" w:pos="5760"/>
+        </w:tabs>
+        <w:ind w:left="5760" w:hanging="360"/>
+      </w:pPr>
+      <w:rPr>
+        <w:rFonts w:ascii="Wingdings" w:hAnsi="Wingdings" w:hint="default"/>
+        <w:sz w:val="20"/>
+      </w:rPr>
+    </w:lvl>
+    <w:lvl w:ilvl="8" w:tentative="1">
+      <w:start w:val="1"/>
+      <w:numFmt w:val="bullet"/>
+      <w:lvlText w:val=""/>
+      <w:lvlJc w:val="left"/>
+      <w:pPr>
+        <w:tabs>
+          <w:tab w:val="num" w:pos="6480"/>
+        </w:tabs>
+        <w:ind w:left="6480" w:hanging="360"/>
+      </w:pPr>
+      <w:rPr>
+        <w:rFonts w:ascii="Wingdings" w:hAnsi="Wingdings" w:hint="default"/>
+        <w:sz w:val="20"/>
+      </w:rPr>
+    </w:lvl>
+  </w:abstractNum>
+  <w:abstractNum w:abstractNumId="5" w15:restartNumberingAfterBreak="0">
+    <w:nsid w:val="27547880"/>
+    <w:multiLevelType w:val="hybridMultilevel"/>
+    <w:tmpl w:val="18D85BC8"/>
+    <w:lvl w:ilvl="0" w:tplc="240A000F">
+      <w:start w:val="1"/>
+      <w:numFmt w:val="decimal"/>
+      <w:lvlText w:val="%1."/>
+      <w:lvlJc w:val="left"/>
+      <w:pPr>
+        <w:ind w:left="720" w:hanging="360"/>
+      </w:pPr>
+      <w:rPr>
+        <w:rFonts w:hint="default"/>
+      </w:rPr>
+    </w:lvl>
+    <w:lvl w:ilvl="1" w:tplc="240A0019" w:tentative="1">
+      <w:start w:val="1"/>
+      <w:numFmt w:val="lowerLetter"/>
+      <w:lvlText w:val="%2."/>
+      <w:lvlJc w:val="left"/>
+      <w:pPr>
+        <w:ind w:left="1440" w:hanging="360"/>
+      </w:pPr>
+    </w:lvl>
+    <w:lvl w:ilvl="2" w:tplc="240A001B" w:tentative="1">
+      <w:start w:val="1"/>
+      <w:numFmt w:val="lowerRoman"/>
+      <w:lvlText w:val="%3."/>
+      <w:lvlJc w:val="right"/>
+      <w:pPr>
+        <w:ind w:left="2160" w:hanging="180"/>
+      </w:pPr>
+    </w:lvl>
+    <w:lvl w:ilvl="3" w:tplc="240A000F" w:tentative="1">
+      <w:start w:val="1"/>
+      <w:numFmt w:val="decimal"/>
+      <w:lvlText w:val="%4."/>
+      <w:lvlJc w:val="left"/>
+      <w:pPr>
+        <w:ind w:left="2880" w:hanging="360"/>
+      </w:pPr>
+    </w:lvl>
+    <w:lvl w:ilvl="4" w:tplc="240A0019" w:tentative="1">
+      <w:start w:val="1"/>
+      <w:numFmt w:val="lowerLetter"/>
+      <w:lvlText w:val="%5."/>
+      <w:lvlJc w:val="left"/>
+      <w:pPr>
+        <w:ind w:left="3600" w:hanging="360"/>
+      </w:pPr>
+    </w:lvl>
+    <w:lvl w:ilvl="5" w:tplc="240A001B" w:tentative="1">
+      <w:start w:val="1"/>
+      <w:numFmt w:val="lowerRoman"/>
+      <w:lvlText w:val="%6."/>
+      <w:lvlJc w:val="right"/>
+      <w:pPr>
+        <w:ind w:left="4320" w:hanging="180"/>
+      </w:pPr>
+    </w:lvl>
+    <w:lvl w:ilvl="6" w:tplc="240A000F" w:tentative="1">
+      <w:start w:val="1"/>
+      <w:numFmt w:val="decimal"/>
+      <w:lvlText w:val="%7."/>
+      <w:lvlJc w:val="left"/>
+      <w:pPr>
+        <w:ind w:left="5040" w:hanging="360"/>
+      </w:pPr>
+    </w:lvl>
+    <w:lvl w:ilvl="7" w:tplc="240A0019" w:tentative="1">
+      <w:start w:val="1"/>
+      <w:numFmt w:val="lowerLetter"/>
+      <w:lvlText w:val="%8."/>
+      <w:lvlJc w:val="left"/>
+      <w:pPr>
+        <w:ind w:left="5760" w:hanging="360"/>
+      </w:pPr>
+    </w:lvl>
+    <w:lvl w:ilvl="8" w:tplc="240A001B" w:tentative="1">
+      <w:start w:val="1"/>
+      <w:numFmt w:val="lowerRoman"/>
+      <w:lvlText w:val="%9."/>
+      <w:lvlJc w:val="right"/>
+      <w:pPr>
+        <w:ind w:left="6480" w:hanging="180"/>
+      </w:pPr>
+    </w:lvl>
+  </w:abstractNum>
+  <w:abstractNum w:abstractNumId="6" w15:restartNumberingAfterBreak="0">
     <w:nsid w:val="2F311557"/>
     <w:multiLevelType w:val="multilevel"/>
     <w:tmpl w:val="A8AECE68"/>
@@ -858,7 +2115,7 @@
       </w:rPr>
     </w:lvl>
   </w:abstractNum>
-  <w:abstractNum w:abstractNumId="2" w15:restartNumberingAfterBreak="0">
+  <w:abstractNum w:abstractNumId="7" w15:restartNumberingAfterBreak="0">
     <w:nsid w:val="326A5AB1"/>
     <w:multiLevelType w:val="hybridMultilevel"/>
     <w:tmpl w:val="FD7E5AF4"/>
@@ -947,7 +2204,7 @@
       </w:pPr>
     </w:lvl>
   </w:abstractNum>
-  <w:abstractNum w:abstractNumId="3" w15:restartNumberingAfterBreak="0">
+  <w:abstractNum w:abstractNumId="8" w15:restartNumberingAfterBreak="0">
     <w:nsid w:val="4A6C63AC"/>
     <w:multiLevelType w:val="multilevel"/>
     <w:tmpl w:val="F18AEFCE"/>
@@ -1096,7 +2353,7 @@
       </w:rPr>
     </w:lvl>
   </w:abstractNum>
-  <w:abstractNum w:abstractNumId="4" w15:restartNumberingAfterBreak="0">
+  <w:abstractNum w:abstractNumId="9" w15:restartNumberingAfterBreak="0">
     <w:nsid w:val="4D114BFF"/>
     <w:multiLevelType w:val="multilevel"/>
     <w:tmpl w:val="777C54A4"/>
@@ -1245,7 +2502,156 @@
       </w:rPr>
     </w:lvl>
   </w:abstractNum>
-  <w:abstractNum w:abstractNumId="5" w15:restartNumberingAfterBreak="0">
+  <w:abstractNum w:abstractNumId="10" w15:restartNumberingAfterBreak="0">
+    <w:nsid w:val="53EC4C81"/>
+    <w:multiLevelType w:val="multilevel"/>
+    <w:tmpl w:val="661A825A"/>
+    <w:lvl w:ilvl="0">
+      <w:start w:val="1"/>
+      <w:numFmt w:val="bullet"/>
+      <w:lvlText w:val=""/>
+      <w:lvlJc w:val="left"/>
+      <w:pPr>
+        <w:tabs>
+          <w:tab w:val="num" w:pos="720"/>
+        </w:tabs>
+        <w:ind w:left="720" w:hanging="360"/>
+      </w:pPr>
+      <w:rPr>
+        <w:rFonts w:ascii="Symbol" w:hAnsi="Symbol" w:hint="default"/>
+        <w:sz w:val="20"/>
+      </w:rPr>
+    </w:lvl>
+    <w:lvl w:ilvl="1" w:tentative="1">
+      <w:start w:val="1"/>
+      <w:numFmt w:val="bullet"/>
+      <w:lvlText w:val="o"/>
+      <w:lvlJc w:val="left"/>
+      <w:pPr>
+        <w:tabs>
+          <w:tab w:val="num" w:pos="1440"/>
+        </w:tabs>
+        <w:ind w:left="1440" w:hanging="360"/>
+      </w:pPr>
+      <w:rPr>
+        <w:rFonts w:ascii="Courier New" w:hAnsi="Courier New" w:hint="default"/>
+        <w:sz w:val="20"/>
+      </w:rPr>
+    </w:lvl>
+    <w:lvl w:ilvl="2" w:tentative="1">
+      <w:start w:val="1"/>
+      <w:numFmt w:val="bullet"/>
+      <w:lvlText w:val=""/>
+      <w:lvlJc w:val="left"/>
+      <w:pPr>
+        <w:tabs>
+          <w:tab w:val="num" w:pos="2160"/>
+        </w:tabs>
+        <w:ind w:left="2160" w:hanging="360"/>
+      </w:pPr>
+      <w:rPr>
+        <w:rFonts w:ascii="Wingdings" w:hAnsi="Wingdings" w:hint="default"/>
+        <w:sz w:val="20"/>
+      </w:rPr>
+    </w:lvl>
+    <w:lvl w:ilvl="3" w:tentative="1">
+      <w:start w:val="1"/>
+      <w:numFmt w:val="bullet"/>
+      <w:lvlText w:val=""/>
+      <w:lvlJc w:val="left"/>
+      <w:pPr>
+        <w:tabs>
+          <w:tab w:val="num" w:pos="2880"/>
+        </w:tabs>
+        <w:ind w:left="2880" w:hanging="360"/>
+      </w:pPr>
+      <w:rPr>
+        <w:rFonts w:ascii="Wingdings" w:hAnsi="Wingdings" w:hint="default"/>
+        <w:sz w:val="20"/>
+      </w:rPr>
+    </w:lvl>
+    <w:lvl w:ilvl="4" w:tentative="1">
+      <w:start w:val="1"/>
+      <w:numFmt w:val="bullet"/>
+      <w:lvlText w:val=""/>
+      <w:lvlJc w:val="left"/>
+      <w:pPr>
+        <w:tabs>
+          <w:tab w:val="num" w:pos="3600"/>
+        </w:tabs>
+        <w:ind w:left="3600" w:hanging="360"/>
+      </w:pPr>
+      <w:rPr>
+        <w:rFonts w:ascii="Wingdings" w:hAnsi="Wingdings" w:hint="default"/>
+        <w:sz w:val="20"/>
+      </w:rPr>
+    </w:lvl>
+    <w:lvl w:ilvl="5" w:tentative="1">
+      <w:start w:val="1"/>
+      <w:numFmt w:val="bullet"/>
+      <w:lvlText w:val=""/>
+      <w:lvlJc w:val="left"/>
+      <w:pPr>
+        <w:tabs>
+          <w:tab w:val="num" w:pos="4320"/>
+        </w:tabs>
+        <w:ind w:left="4320" w:hanging="360"/>
+      </w:pPr>
+      <w:rPr>
+        <w:rFonts w:ascii="Wingdings" w:hAnsi="Wingdings" w:hint="default"/>
+        <w:sz w:val="20"/>
+      </w:rPr>
+    </w:lvl>
+    <w:lvl w:ilvl="6" w:tentative="1">
+      <w:start w:val="1"/>
+      <w:numFmt w:val="bullet"/>
+      <w:lvlText w:val=""/>
+      <w:lvlJc w:val="left"/>
+      <w:pPr>
+        <w:tabs>
+          <w:tab w:val="num" w:pos="5040"/>
+        </w:tabs>
+        <w:ind w:left="5040" w:hanging="360"/>
+      </w:pPr>
+      <w:rPr>
+        <w:rFonts w:ascii="Wingdings" w:hAnsi="Wingdings" w:hint="default"/>
+        <w:sz w:val="20"/>
+      </w:rPr>
+    </w:lvl>
+    <w:lvl w:ilvl="7" w:tentative="1">
+      <w:start w:val="1"/>
+      <w:numFmt w:val="bullet"/>
+      <w:lvlText w:val=""/>
+      <w:lvlJc w:val="left"/>
+      <w:pPr>
+        <w:tabs>
+          <w:tab w:val="num" w:pos="5760"/>
+        </w:tabs>
+        <w:ind w:left="5760" w:hanging="360"/>
+      </w:pPr>
+      <w:rPr>
+        <w:rFonts w:ascii="Wingdings" w:hAnsi="Wingdings" w:hint="default"/>
+        <w:sz w:val="20"/>
+      </w:rPr>
+    </w:lvl>
+    <w:lvl w:ilvl="8" w:tentative="1">
+      <w:start w:val="1"/>
+      <w:numFmt w:val="bullet"/>
+      <w:lvlText w:val=""/>
+      <w:lvlJc w:val="left"/>
+      <w:pPr>
+        <w:tabs>
+          <w:tab w:val="num" w:pos="6480"/>
+        </w:tabs>
+        <w:ind w:left="6480" w:hanging="360"/>
+      </w:pPr>
+      <w:rPr>
+        <w:rFonts w:ascii="Wingdings" w:hAnsi="Wingdings" w:hint="default"/>
+        <w:sz w:val="20"/>
+      </w:rPr>
+    </w:lvl>
+  </w:abstractNum>
+  <w:abstractNum w:abstractNumId="11" w15:restartNumberingAfterBreak="0">
     <w:nsid w:val="708E4E57"/>
     <w:multiLevelType w:val="multilevel"/>
     <w:tmpl w:val="44DE8BA8"/>
@@ -1394,23 +2800,285 @@
       </w:rPr>
     </w:lvl>
   </w:abstractNum>
+  <w:abstractNum w:abstractNumId="12" w15:restartNumberingAfterBreak="0">
+    <w:nsid w:val="75AF08DF"/>
+    <w:multiLevelType w:val="hybridMultilevel"/>
+    <w:tmpl w:val="2FA8B9E8"/>
+    <w:lvl w:ilvl="0" w:tplc="240A000F">
+      <w:start w:val="1"/>
+      <w:numFmt w:val="decimal"/>
+      <w:lvlText w:val="%1."/>
+      <w:lvlJc w:val="left"/>
+      <w:pPr>
+        <w:ind w:left="720" w:hanging="360"/>
+      </w:pPr>
+      <w:rPr>
+        <w:rFonts w:hint="default"/>
+      </w:rPr>
+    </w:lvl>
+    <w:lvl w:ilvl="1" w:tplc="240A0019" w:tentative="1">
+      <w:start w:val="1"/>
+      <w:numFmt w:val="lowerLetter"/>
+      <w:lvlText w:val="%2."/>
+      <w:lvlJc w:val="left"/>
+      <w:pPr>
+        <w:ind w:left="1440" w:hanging="360"/>
+      </w:pPr>
+    </w:lvl>
+    <w:lvl w:ilvl="2" w:tplc="240A001B" w:tentative="1">
+      <w:start w:val="1"/>
+      <w:numFmt w:val="lowerRoman"/>
+      <w:lvlText w:val="%3."/>
+      <w:lvlJc w:val="right"/>
+      <w:pPr>
+        <w:ind w:left="2160" w:hanging="180"/>
+      </w:pPr>
+    </w:lvl>
+    <w:lvl w:ilvl="3" w:tplc="240A000F" w:tentative="1">
+      <w:start w:val="1"/>
+      <w:numFmt w:val="decimal"/>
+      <w:lvlText w:val="%4."/>
+      <w:lvlJc w:val="left"/>
+      <w:pPr>
+        <w:ind w:left="2880" w:hanging="360"/>
+      </w:pPr>
+    </w:lvl>
+    <w:lvl w:ilvl="4" w:tplc="240A0019" w:tentative="1">
+      <w:start w:val="1"/>
+      <w:numFmt w:val="lowerLetter"/>
+      <w:lvlText w:val="%5."/>
+      <w:lvlJc w:val="left"/>
+      <w:pPr>
+        <w:ind w:left="3600" w:hanging="360"/>
+      </w:pPr>
+    </w:lvl>
+    <w:lvl w:ilvl="5" w:tplc="240A001B" w:tentative="1">
+      <w:start w:val="1"/>
+      <w:numFmt w:val="lowerRoman"/>
+      <w:lvlText w:val="%6."/>
+      <w:lvlJc w:val="right"/>
+      <w:pPr>
+        <w:ind w:left="4320" w:hanging="180"/>
+      </w:pPr>
+    </w:lvl>
+    <w:lvl w:ilvl="6" w:tplc="240A000F" w:tentative="1">
+      <w:start w:val="1"/>
+      <w:numFmt w:val="decimal"/>
+      <w:lvlText w:val="%7."/>
+      <w:lvlJc w:val="left"/>
+      <w:pPr>
+        <w:ind w:left="5040" w:hanging="360"/>
+      </w:pPr>
+    </w:lvl>
+    <w:lvl w:ilvl="7" w:tplc="240A0019" w:tentative="1">
+      <w:start w:val="1"/>
+      <w:numFmt w:val="lowerLetter"/>
+      <w:lvlText w:val="%8."/>
+      <w:lvlJc w:val="left"/>
+      <w:pPr>
+        <w:ind w:left="5760" w:hanging="360"/>
+      </w:pPr>
+    </w:lvl>
+    <w:lvl w:ilvl="8" w:tplc="240A001B" w:tentative="1">
+      <w:start w:val="1"/>
+      <w:numFmt w:val="lowerRoman"/>
+      <w:lvlText w:val="%9."/>
+      <w:lvlJc w:val="right"/>
+      <w:pPr>
+        <w:ind w:left="6480" w:hanging="180"/>
+      </w:pPr>
+    </w:lvl>
+  </w:abstractNum>
+  <w:abstractNum w:abstractNumId="13" w15:restartNumberingAfterBreak="0">
+    <w:nsid w:val="7E5A1BAA"/>
+    <w:multiLevelType w:val="multilevel"/>
+    <w:tmpl w:val="DE9EDD6A"/>
+    <w:lvl w:ilvl="0">
+      <w:start w:val="1"/>
+      <w:numFmt w:val="bullet"/>
+      <w:lvlText w:val=""/>
+      <w:lvlJc w:val="left"/>
+      <w:pPr>
+        <w:tabs>
+          <w:tab w:val="num" w:pos="720"/>
+        </w:tabs>
+        <w:ind w:left="720" w:hanging="360"/>
+      </w:pPr>
+      <w:rPr>
+        <w:rFonts w:ascii="Symbol" w:hAnsi="Symbol" w:hint="default"/>
+        <w:sz w:val="20"/>
+      </w:rPr>
+    </w:lvl>
+    <w:lvl w:ilvl="1" w:tentative="1">
+      <w:start w:val="1"/>
+      <w:numFmt w:val="bullet"/>
+      <w:lvlText w:val="o"/>
+      <w:lvlJc w:val="left"/>
+      <w:pPr>
+        <w:tabs>
+          <w:tab w:val="num" w:pos="1440"/>
+        </w:tabs>
+        <w:ind w:left="1440" w:hanging="360"/>
+      </w:pPr>
+      <w:rPr>
+        <w:rFonts w:ascii="Courier New" w:hAnsi="Courier New" w:hint="default"/>
+        <w:sz w:val="20"/>
+      </w:rPr>
+    </w:lvl>
+    <w:lvl w:ilvl="2" w:tentative="1">
+      <w:start w:val="1"/>
+      <w:numFmt w:val="bullet"/>
+      <w:lvlText w:val=""/>
+      <w:lvlJc w:val="left"/>
+      <w:pPr>
+        <w:tabs>
+          <w:tab w:val="num" w:pos="2160"/>
+        </w:tabs>
+        <w:ind w:left="2160" w:hanging="360"/>
+      </w:pPr>
+      <w:rPr>
+        <w:rFonts w:ascii="Wingdings" w:hAnsi="Wingdings" w:hint="default"/>
+        <w:sz w:val="20"/>
+      </w:rPr>
+    </w:lvl>
+    <w:lvl w:ilvl="3" w:tentative="1">
+      <w:start w:val="1"/>
+      <w:numFmt w:val="bullet"/>
+      <w:lvlText w:val=""/>
+      <w:lvlJc w:val="left"/>
+      <w:pPr>
+        <w:tabs>
+          <w:tab w:val="num" w:pos="2880"/>
+        </w:tabs>
+        <w:ind w:left="2880" w:hanging="360"/>
+      </w:pPr>
+      <w:rPr>
+        <w:rFonts w:ascii="Wingdings" w:hAnsi="Wingdings" w:hint="default"/>
+        <w:sz w:val="20"/>
+      </w:rPr>
+    </w:lvl>
+    <w:lvl w:ilvl="4" w:tentative="1">
+      <w:start w:val="1"/>
+      <w:numFmt w:val="bullet"/>
+      <w:lvlText w:val=""/>
+      <w:lvlJc w:val="left"/>
+      <w:pPr>
+        <w:tabs>
+          <w:tab w:val="num" w:pos="3600"/>
+        </w:tabs>
+        <w:ind w:left="3600" w:hanging="360"/>
+      </w:pPr>
+      <w:rPr>
+        <w:rFonts w:ascii="Wingdings" w:hAnsi="Wingdings" w:hint="default"/>
+        <w:sz w:val="20"/>
+      </w:rPr>
+    </w:lvl>
+    <w:lvl w:ilvl="5" w:tentative="1">
+      <w:start w:val="1"/>
+      <w:numFmt w:val="bullet"/>
+      <w:lvlText w:val=""/>
+      <w:lvlJc w:val="left"/>
+      <w:pPr>
+        <w:tabs>
+          <w:tab w:val="num" w:pos="4320"/>
+        </w:tabs>
+        <w:ind w:left="4320" w:hanging="360"/>
+      </w:pPr>
+      <w:rPr>
+        <w:rFonts w:ascii="Wingdings" w:hAnsi="Wingdings" w:hint="default"/>
+        <w:sz w:val="20"/>
+      </w:rPr>
+    </w:lvl>
+    <w:lvl w:ilvl="6" w:tentative="1">
+      <w:start w:val="1"/>
+      <w:numFmt w:val="bullet"/>
+      <w:lvlText w:val=""/>
+      <w:lvlJc w:val="left"/>
+      <w:pPr>
+        <w:tabs>
+          <w:tab w:val="num" w:pos="5040"/>
+        </w:tabs>
+        <w:ind w:left="5040" w:hanging="360"/>
+      </w:pPr>
+      <w:rPr>
+        <w:rFonts w:ascii="Wingdings" w:hAnsi="Wingdings" w:hint="default"/>
+        <w:sz w:val="20"/>
+      </w:rPr>
+    </w:lvl>
+    <w:lvl w:ilvl="7" w:tentative="1">
+      <w:start w:val="1"/>
+      <w:numFmt w:val="bullet"/>
+      <w:lvlText w:val=""/>
+      <w:lvlJc w:val="left"/>
+      <w:pPr>
+        <w:tabs>
+          <w:tab w:val="num" w:pos="5760"/>
+        </w:tabs>
+        <w:ind w:left="5760" w:hanging="360"/>
+      </w:pPr>
+      <w:rPr>
+        <w:rFonts w:ascii="Wingdings" w:hAnsi="Wingdings" w:hint="default"/>
+        <w:sz w:val="20"/>
+      </w:rPr>
+    </w:lvl>
+    <w:lvl w:ilvl="8" w:tentative="1">
+      <w:start w:val="1"/>
+      <w:numFmt w:val="bullet"/>
+      <w:lvlText w:val=""/>
+      <w:lvlJc w:val="left"/>
+      <w:pPr>
+        <w:tabs>
+          <w:tab w:val="num" w:pos="6480"/>
+        </w:tabs>
+        <w:ind w:left="6480" w:hanging="360"/>
+      </w:pPr>
+      <w:rPr>
+        <w:rFonts w:ascii="Wingdings" w:hAnsi="Wingdings" w:hint="default"/>
+        <w:sz w:val="20"/>
+      </w:rPr>
+    </w:lvl>
+  </w:abstractNum>
   <w:num w:numId="1" w16cid:durableId="277034864">
-    <w:abstractNumId w:val="1"/>
+    <w:abstractNumId w:val="6"/>
   </w:num>
   <w:num w:numId="2" w16cid:durableId="208032308">
-    <w:abstractNumId w:val="5"/>
+    <w:abstractNumId w:val="11"/>
   </w:num>
   <w:num w:numId="3" w16cid:durableId="1408845703">
-    <w:abstractNumId w:val="4"/>
+    <w:abstractNumId w:val="9"/>
   </w:num>
   <w:num w:numId="4" w16cid:durableId="668364050">
-    <w:abstractNumId w:val="3"/>
+    <w:abstractNumId w:val="8"/>
   </w:num>
   <w:num w:numId="5" w16cid:durableId="1441757088">
     <w:abstractNumId w:val="0"/>
   </w:num>
   <w:num w:numId="6" w16cid:durableId="932782918">
+    <w:abstractNumId w:val="7"/>
+  </w:num>
+  <w:num w:numId="7" w16cid:durableId="130947276">
+    <w:abstractNumId w:val="5"/>
+  </w:num>
+  <w:num w:numId="8" w16cid:durableId="1425418496">
+    <w:abstractNumId w:val="12"/>
+  </w:num>
+  <w:num w:numId="9" w16cid:durableId="1143498744">
     <w:abstractNumId w:val="2"/>
+  </w:num>
+  <w:num w:numId="10" w16cid:durableId="1375810636">
+    <w:abstractNumId w:val="4"/>
+  </w:num>
+  <w:num w:numId="11" w16cid:durableId="428350433">
+    <w:abstractNumId w:val="1"/>
+  </w:num>
+  <w:num w:numId="12" w16cid:durableId="140117869">
+    <w:abstractNumId w:val="3"/>
+  </w:num>
+  <w:num w:numId="13" w16cid:durableId="477962144">
+    <w:abstractNumId w:val="10"/>
+  </w:num>
+  <w:num w:numId="14" w16cid:durableId="1877279166">
+    <w:abstractNumId w:val="13"/>
   </w:num>
 </w:numbering>
 </file>
@@ -2029,7 +3697,6 @@
   <w:style w:type="character" w:default="1" w:styleId="Fuentedeprrafopredeter">
     <w:name w:val="Default Paragraph Font"/>
     <w:uiPriority w:val="1"/>
-    <w:semiHidden/>
     <w:unhideWhenUsed/>
   </w:style>
   <w:style w:type="table" w:default="1" w:styleId="Tablanormal">

</xml_diff>